<commit_message>
Update template to read Ara info from DDBB and insert logo
</commit_message>
<xml_diff>
--- a/back/utentes/static/print-templates/Modelo_Factura_SIRHAS_desarrollo.docx
+++ b/back/utentes/static/print-templates/Modelo_Factura_SIRHAS_desarrollo.docx
@@ -34,69 +34,159 @@
           <w:p>
             <w:pPr>
               <w:pStyle w:val="Normal"/>
-              <w:spacing w:lineRule="auto" w:line="240" w:before="0" w:after="0"/>
-              <w:rPr>
-                <w:rFonts w:ascii="Times New Roman" w:hAnsi="Times New Roman" w:cs="Times New Roman"/>
-                <w:b/>
-                <w:b/>
-              </w:rPr>
-            </w:pPr>
-            <w:r>
-              <w:rPr>
-                <w:rFonts w:cs="Times New Roman" w:ascii="Times New Roman" w:hAnsi="Times New Roman"/>
-                <w:b/>
-              </w:rPr>
-              <w:t xml:space="preserve">Administração Regional de Águas do Sul </w:t>
-            </w:r>
-          </w:p>
-          <w:p>
-            <w:pPr>
-              <w:pStyle w:val="Normal"/>
-              <w:spacing w:lineRule="auto" w:line="240" w:before="0" w:after="0"/>
-              <w:rPr>
-                <w:rFonts w:ascii="Times New Roman" w:hAnsi="Times New Roman" w:cs="Times New Roman"/>
-                <w:sz w:val="20"/>
-              </w:rPr>
-            </w:pPr>
-            <w:r>
-              <w:rPr>
-                <w:rFonts w:cs="Times New Roman" w:ascii="Times New Roman" w:hAnsi="Times New Roman"/>
-                <w:sz w:val="20"/>
-              </w:rPr>
-              <w:t>Nuit: 500001062</w:t>
-            </w:r>
-          </w:p>
-          <w:p>
-            <w:pPr>
-              <w:pStyle w:val="Normal"/>
-              <w:spacing w:lineRule="auto" w:line="240" w:before="0" w:after="0"/>
-              <w:rPr>
-                <w:rFonts w:ascii="Times New Roman" w:hAnsi="Times New Roman" w:cs="Times New Roman"/>
-                <w:sz w:val="20"/>
-              </w:rPr>
-            </w:pPr>
-            <w:r>
-              <w:rPr>
-                <w:rFonts w:cs="Times New Roman" w:ascii="Times New Roman" w:hAnsi="Times New Roman"/>
-                <w:sz w:val="20"/>
-              </w:rPr>
-              <w:t>Av. Samora Machel nº 30 7º andar</w:t>
-            </w:r>
-          </w:p>
-          <w:p>
-            <w:pPr>
-              <w:pStyle w:val="Normal"/>
-              <w:spacing w:lineRule="auto" w:line="240" w:before="0" w:after="0"/>
-              <w:rPr>
-                <w:rFonts w:ascii="Times New Roman" w:hAnsi="Times New Roman" w:cs="Times New Roman"/>
-              </w:rPr>
-            </w:pPr>
-            <w:r>
-              <w:rPr>
-                <w:rFonts w:cs="Times New Roman" w:ascii="Times New Roman" w:hAnsi="Times New Roman"/>
-                <w:sz w:val="20"/>
-              </w:rPr>
-              <w:t>4033, 1º Bairro Fiscal, Cidade de Maputo, Moçambique.</w:t>
+              <w:spacing w:lineRule="auto" w:line="240" w:before="20" w:after="0"/>
+              <w:jc w:val="left"/>
+              <w:rPr>
+                <w:sz w:val="22"/>
+                <w:szCs w:val="22"/>
+              </w:rPr>
+            </w:pPr>
+            <w:r>
+              <w:rPr>
+                <w:rFonts w:cs="Times New Roman" w:ascii="Times New Roman" w:hAnsi="Times New Roman"/>
+                <w:b/>
+                <w:sz w:val="22"/>
+                <w:szCs w:val="22"/>
+                <w:lang w:val="pt-BR"/>
+              </w:rPr>
+              <w:t>***=ara.name***</w:t>
+            </w:r>
+          </w:p>
+          <w:p>
+            <w:pPr>
+              <w:pStyle w:val="Listados"/>
+              <w:spacing w:lineRule="auto" w:line="240" w:before="20" w:after="0"/>
+              <w:ind w:left="0" w:hanging="0"/>
+              <w:jc w:val="left"/>
+              <w:rPr>
+                <w:sz w:val="20"/>
+                <w:szCs w:val="20"/>
+              </w:rPr>
+            </w:pPr>
+            <w:r>
+              <w:rPr>
+                <w:rFonts w:cs="Times New Roman" w:ascii="Times New Roman" w:hAnsi="Times New Roman"/>
+                <w:b w:val="false"/>
+                <w:bCs w:val="false"/>
+                <w:sz w:val="20"/>
+                <w:szCs w:val="20"/>
+                <w:lang w:val="pt-BR"/>
+              </w:rPr>
+              <w:t>***EXEC</w:t>
+            </w:r>
+          </w:p>
+          <w:p>
+            <w:pPr>
+              <w:pStyle w:val="Listados"/>
+              <w:spacing w:lineRule="auto" w:line="240" w:before="20" w:after="0"/>
+              <w:ind w:left="0" w:hanging="0"/>
+              <w:jc w:val="left"/>
+              <w:rPr>
+                <w:sz w:val="20"/>
+                <w:szCs w:val="20"/>
+              </w:rPr>
+            </w:pPr>
+            <w:r>
+              <w:rPr>
+                <w:rFonts w:cs="Times New Roman" w:ascii="Times New Roman" w:hAnsi="Times New Roman"/>
+                <w:b w:val="false"/>
+                <w:bCs w:val="false"/>
+                <w:sz w:val="20"/>
+                <w:szCs w:val="20"/>
+                <w:lang w:val="pt-BR"/>
+              </w:rPr>
+              <w:t>var str = ara.endereco.split(", Cidade");</w:t>
+            </w:r>
+          </w:p>
+          <w:p>
+            <w:pPr>
+              <w:pStyle w:val="Listados"/>
+              <w:spacing w:lineRule="auto" w:line="240" w:before="20" w:after="0"/>
+              <w:ind w:left="0" w:hanging="0"/>
+              <w:jc w:val="left"/>
+              <w:rPr>
+                <w:sz w:val="20"/>
+                <w:szCs w:val="20"/>
+              </w:rPr>
+            </w:pPr>
+            <w:r>
+              <w:rPr>
+                <w:rFonts w:cs="Times New Roman" w:ascii="Times New Roman" w:hAnsi="Times New Roman"/>
+                <w:b w:val="false"/>
+                <w:bCs w:val="false"/>
+                <w:sz w:val="20"/>
+                <w:szCs w:val="20"/>
+                <w:lang w:val="pt-BR"/>
+              </w:rPr>
+              <w:t>***</w:t>
+            </w:r>
+          </w:p>
+          <w:p>
+            <w:pPr>
+              <w:pStyle w:val="Normal"/>
+              <w:spacing w:lineRule="auto" w:line="240" w:before="20" w:after="0"/>
+              <w:jc w:val="left"/>
+              <w:rPr>
+                <w:sz w:val="20"/>
+                <w:szCs w:val="20"/>
+              </w:rPr>
+            </w:pPr>
+            <w:r>
+              <w:rPr>
+                <w:rFonts w:cs="Times New Roman" w:ascii="Times New Roman" w:hAnsi="Times New Roman"/>
+                <w:b w:val="false"/>
+                <w:bCs w:val="false"/>
+                <w:sz w:val="20"/>
+                <w:szCs w:val="20"/>
+                <w:lang w:val="pt-BR"/>
+              </w:rPr>
+              <w:t>***=</w:t>
+            </w:r>
+            <w:bookmarkStart w:id="0" w:name="__DdeLink__14321_2720360597"/>
+            <w:r>
+              <w:rPr>
+                <w:rFonts w:cs="Times New Roman" w:ascii="Times New Roman" w:hAnsi="Times New Roman"/>
+                <w:b w:val="false"/>
+                <w:bCs w:val="false"/>
+                <w:sz w:val="20"/>
+                <w:szCs w:val="20"/>
+                <w:lang w:val="pt-BR"/>
+              </w:rPr>
+              <w:t>str</w:t>
+            </w:r>
+            <w:bookmarkEnd w:id="0"/>
+            <w:r>
+              <w:rPr>
+                <w:rFonts w:cs="Times New Roman" w:ascii="Times New Roman" w:hAnsi="Times New Roman"/>
+                <w:b w:val="false"/>
+                <w:bCs w:val="false"/>
+                <w:sz w:val="20"/>
+                <w:szCs w:val="20"/>
+                <w:lang w:val="pt-BR"/>
+              </w:rPr>
+              <w:t>[0]***</w:t>
+            </w:r>
+          </w:p>
+          <w:p>
+            <w:pPr>
+              <w:pStyle w:val="Normal"/>
+              <w:spacing w:lineRule="auto" w:line="240" w:before="20" w:after="0"/>
+              <w:jc w:val="left"/>
+              <w:rPr>
+                <w:sz w:val="20"/>
+                <w:szCs w:val="20"/>
+              </w:rPr>
+            </w:pPr>
+            <w:r>
+              <w:rPr>
+                <w:rFonts w:cs="Times New Roman" w:ascii="Times New Roman" w:hAnsi="Times New Roman"/>
+                <w:b w:val="false"/>
+                <w:bCs w:val="false"/>
+                <w:sz w:val="20"/>
+                <w:szCs w:val="20"/>
+                <w:lang w:val="pt-BR"/>
+              </w:rPr>
+              <w:t>Cidade***=str[1]***</w:t>
             </w:r>
           </w:p>
         </w:tc>
@@ -110,51 +200,39 @@
           <w:p>
             <w:pPr>
               <w:pStyle w:val="Normal"/>
-              <w:spacing w:lineRule="auto" w:line="240" w:before="0" w:after="0"/>
-              <w:jc w:val="center"/>
-              <w:rPr>
-                <w:rFonts w:ascii="Times New Roman" w:hAnsi="Times New Roman" w:cs="Times New Roman"/>
-              </w:rPr>
-            </w:pPr>
-            <w:r>
+              <w:spacing w:lineRule="auto" w:line="240" w:before="20" w:after="0"/>
+              <w:jc w:val="center"/>
               <w:rPr/>
-              <w:drawing>
-                <wp:inline distT="0" distB="0" distL="0" distR="0">
-                  <wp:extent cx="2353310" cy="648335"/>
-                  <wp:effectExtent l="0" t="0" r="0" b="0"/>
-                  <wp:docPr id="1" name="Imagen1" descr=""/>
-                  <wp:cNvGraphicFramePr>
-                    <a:graphicFrameLocks xmlns:a="http://schemas.openxmlformats.org/drawingml/2006/main" noChangeAspect="1"/>
-                  </wp:cNvGraphicFramePr>
-                  <a:graphic xmlns:a="http://schemas.openxmlformats.org/drawingml/2006/main">
-                    <a:graphicData uri="http://schemas.openxmlformats.org/drawingml/2006/picture">
-                      <pic:pic xmlns:pic="http://schemas.openxmlformats.org/drawingml/2006/picture">
-                        <pic:nvPicPr>
-                          <pic:cNvPr id="1" name="Imagen1" descr=""/>
-                          <pic:cNvPicPr>
-                            <a:picLocks noChangeAspect="1" noChangeArrowheads="1"/>
-                          </pic:cNvPicPr>
-                        </pic:nvPicPr>
-                        <pic:blipFill>
-                          <a:blip r:embed="rId2"/>
-                          <a:stretch>
-                            <a:fillRect/>
-                          </a:stretch>
-                        </pic:blipFill>
-                        <pic:spPr bwMode="auto">
-                          <a:xfrm>
-                            <a:off x="0" y="0"/>
-                            <a:ext cx="2353310" cy="648335"/>
-                          </a:xfrm>
-                          <a:prstGeom prst="rect">
-                            <a:avLst/>
-                          </a:prstGeom>
-                        </pic:spPr>
-                      </pic:pic>
-                    </a:graphicData>
-                  </a:graphic>
-                </wp:inline>
-              </w:drawing>
+            </w:pPr>
+            <w:r>
+              <w:rPr>
+                <w:rFonts w:cs="Times New Roman" w:ascii="Times New Roman" w:hAnsi="Times New Roman"/>
+                <w:b w:val="false"/>
+                <w:bCs w:val="false"/>
+                <w:sz w:val="18"/>
+                <w:lang w:val="pt-BR"/>
+              </w:rPr>
+              <w:t>***IMAGE imageGenerator(ara.logoUrl,</w:t>
+            </w:r>
+            <w:r>
+              <w:rPr>
+                <w:rFonts w:cs="Times New Roman" w:ascii="Times New Roman" w:hAnsi="Times New Roman"/>
+                <w:b w:val="false"/>
+                <w:bCs w:val="false"/>
+                <w:sz w:val="18"/>
+                <w:lang w:val="pt-BR"/>
+              </w:rPr>
+              <w:t>7.2</w:t>
+            </w:r>
+            <w:r>
+              <w:rPr>
+                <w:rFonts w:cs="Times New Roman" w:ascii="Times New Roman" w:hAnsi="Times New Roman"/>
+                <w:b w:val="false"/>
+                <w:bCs w:val="false"/>
+                <w:sz w:val="18"/>
+                <w:lang w:val="pt-BR"/>
+              </w:rPr>
+              <w:t>)***</w:t>
             </w:r>
           </w:p>
         </w:tc>
@@ -276,12 +354,9 @@
             <w:pPr>
               <w:pStyle w:val="Normal"/>
               <w:spacing w:lineRule="auto" w:line="240" w:before="0" w:after="0"/>
-              <w:jc w:val="center"/>
-              <w:rPr>
-                <w:rFonts w:ascii="Times New Roman" w:hAnsi="Times New Roman" w:cs="Times New Roman"/>
-                <w:sz w:val="20"/>
-                <w:szCs w:val="20"/>
-              </w:rPr>
+              <w:ind w:left="0" w:hanging="0"/>
+              <w:jc w:val="left"/>
+              <w:rPr/>
             </w:pPr>
             <w:r>
               <w:rPr>
@@ -318,7 +393,6 @@
                 <w:sz w:val="20"/>
                 <w:szCs w:val="20"/>
               </w:rPr>
-              <w:t>(EJ: 06 a 08/2018)</w:t>
             </w:r>
           </w:p>
         </w:tc>
@@ -897,12 +971,12 @@
       <w:tblGrid>
         <w:gridCol w:w="1755"/>
         <w:gridCol w:w="1431"/>
-        <w:gridCol w:w="1154"/>
+        <w:gridCol w:w="1155"/>
         <w:gridCol w:w="1155"/>
         <w:gridCol w:w="1119"/>
         <w:gridCol w:w="1219"/>
         <w:gridCol w:w="781"/>
-        <w:gridCol w:w="1585"/>
+        <w:gridCol w:w="1584"/>
       </w:tblGrid>
       <w:tr>
         <w:trPr>
@@ -984,7 +1058,7 @@
         </w:tc>
         <w:tc>
           <w:tcPr>
-            <w:tcW w:w="1154" w:type="dxa"/>
+            <w:tcW w:w="1155" w:type="dxa"/>
             <w:tcBorders/>
             <w:shd w:fill="auto" w:val="clear"/>
             <w:vAlign w:val="center"/>
@@ -1268,7 +1342,7 @@
         </w:tc>
         <w:tc>
           <w:tcPr>
-            <w:tcW w:w="1585" w:type="dxa"/>
+            <w:tcW w:w="1584" w:type="dxa"/>
             <w:tcBorders/>
             <w:shd w:fill="auto" w:val="clear"/>
             <w:vAlign w:val="center"/>
@@ -1389,39 +1463,6 @@
         </w:tc>
         <w:tc>
           <w:tcPr>
-            <w:tcW w:w="1154" w:type="dxa"/>
-            <w:tcBorders>
-              <w:top w:val="nil"/>
-              <w:bottom w:val="nil"/>
-              <w:insideH w:val="nil"/>
-            </w:tcBorders>
-            <w:shd w:fill="auto" w:val="clear"/>
-            <w:tcMar>
-              <w:top w:w="55" w:type="dxa"/>
-              <w:bottom w:w="55" w:type="dxa"/>
-            </w:tcMar>
-            <w:vAlign w:val="center"/>
-          </w:tcPr>
-          <w:p>
-            <w:pPr>
-              <w:pStyle w:val="Normal"/>
-              <w:spacing w:lineRule="auto" w:line="240" w:before="0" w:after="0"/>
-              <w:jc w:val="center"/>
-              <w:rPr>
-                <w:sz w:val="4"/>
-                <w:szCs w:val="4"/>
-              </w:rPr>
-            </w:pPr>
-            <w:r>
-              <w:rPr>
-                <w:sz w:val="4"/>
-                <w:szCs w:val="4"/>
-              </w:rPr>
-            </w:r>
-          </w:p>
-        </w:tc>
-        <w:tc>
-          <w:tcPr>
             <w:tcW w:w="1155" w:type="dxa"/>
             <w:tcBorders>
               <w:top w:val="nil"/>
@@ -1455,6 +1496,39 @@
         </w:tc>
         <w:tc>
           <w:tcPr>
+            <w:tcW w:w="1155" w:type="dxa"/>
+            <w:tcBorders>
+              <w:top w:val="nil"/>
+              <w:bottom w:val="nil"/>
+              <w:insideH w:val="nil"/>
+            </w:tcBorders>
+            <w:shd w:fill="auto" w:val="clear"/>
+            <w:tcMar>
+              <w:top w:w="55" w:type="dxa"/>
+              <w:bottom w:w="55" w:type="dxa"/>
+            </w:tcMar>
+            <w:vAlign w:val="center"/>
+          </w:tcPr>
+          <w:p>
+            <w:pPr>
+              <w:pStyle w:val="Normal"/>
+              <w:spacing w:lineRule="auto" w:line="240" w:before="0" w:after="0"/>
+              <w:jc w:val="center"/>
+              <w:rPr>
+                <w:sz w:val="4"/>
+                <w:szCs w:val="4"/>
+              </w:rPr>
+            </w:pPr>
+            <w:r>
+              <w:rPr>
+                <w:sz w:val="4"/>
+                <w:szCs w:val="4"/>
+              </w:rPr>
+            </w:r>
+          </w:p>
+        </w:tc>
+        <w:tc>
+          <w:tcPr>
             <w:tcW w:w="1119" w:type="dxa"/>
             <w:tcBorders>
               <w:top w:val="nil"/>
@@ -1554,7 +1628,7 @@
         </w:tc>
         <w:tc>
           <w:tcPr>
-            <w:tcW w:w="1585" w:type="dxa"/>
+            <w:tcW w:w="1584" w:type="dxa"/>
             <w:tcBorders>
               <w:top w:val="nil"/>
               <w:left w:val="nil"/>
@@ -1713,42 +1787,6 @@
         </w:tc>
         <w:tc>
           <w:tcPr>
-            <w:tcW w:w="1154" w:type="dxa"/>
-            <w:tcBorders>
-              <w:top w:val="nil"/>
-              <w:left w:val="nil"/>
-              <w:bottom w:val="nil"/>
-              <w:insideH w:val="nil"/>
-            </w:tcBorders>
-            <w:shd w:fill="auto" w:val="clear"/>
-            <w:tcMar>
-              <w:top w:w="55" w:type="dxa"/>
-              <w:bottom w:w="55" w:type="dxa"/>
-            </w:tcMar>
-          </w:tcPr>
-          <w:p>
-            <w:pPr>
-              <w:pStyle w:val="Normal"/>
-              <w:spacing w:lineRule="auto" w:line="240" w:before="0" w:after="0"/>
-              <w:jc w:val="center"/>
-              <w:rPr>
-                <w:rFonts w:ascii="Times New Roman" w:hAnsi="Times New Roman" w:cs="Times New Roman"/>
-                <w:sz w:val="20"/>
-                <w:szCs w:val="20"/>
-              </w:rPr>
-            </w:pPr>
-            <w:r>
-              <w:rPr>
-                <w:rFonts w:cs="Times New Roman" w:ascii="Times New Roman" w:hAnsi="Times New Roman"/>
-                <w:sz w:val="20"/>
-                <w:szCs w:val="20"/>
-              </w:rPr>
-              <w:t>***=$licencia.c_factura***</w:t>
-            </w:r>
-          </w:p>
-        </w:tc>
-        <w:tc>
-          <w:tcPr>
             <w:tcW w:w="1155" w:type="dxa"/>
             <w:tcBorders>
               <w:top w:val="nil"/>
@@ -1779,6 +1817,42 @@
                 <w:sz w:val="20"/>
                 <w:szCs w:val="20"/>
               </w:rPr>
+              <w:t>***=$licencia.c_factura***</w:t>
+            </w:r>
+          </w:p>
+        </w:tc>
+        <w:tc>
+          <w:tcPr>
+            <w:tcW w:w="1155" w:type="dxa"/>
+            <w:tcBorders>
+              <w:top w:val="nil"/>
+              <w:left w:val="nil"/>
+              <w:bottom w:val="nil"/>
+              <w:insideH w:val="nil"/>
+            </w:tcBorders>
+            <w:shd w:fill="auto" w:val="clear"/>
+            <w:tcMar>
+              <w:top w:w="55" w:type="dxa"/>
+              <w:bottom w:w="55" w:type="dxa"/>
+            </w:tcMar>
+          </w:tcPr>
+          <w:p>
+            <w:pPr>
+              <w:pStyle w:val="Normal"/>
+              <w:spacing w:lineRule="auto" w:line="240" w:before="0" w:after="0"/>
+              <w:jc w:val="center"/>
+              <w:rPr>
+                <w:rFonts w:ascii="Times New Roman" w:hAnsi="Times New Roman" w:cs="Times New Roman"/>
+                <w:sz w:val="20"/>
+                <w:szCs w:val="20"/>
+              </w:rPr>
+            </w:pPr>
+            <w:r>
+              <w:rPr>
+                <w:rFonts w:cs="Times New Roman" w:ascii="Times New Roman" w:hAnsi="Times New Roman"/>
+                <w:sz w:val="20"/>
+                <w:szCs w:val="20"/>
+              </w:rPr>
               <w:t>***=$licencia.taxa_fixa***</w:t>
             </w:r>
           </w:p>
@@ -1893,7 +1967,7 @@
         </w:tc>
         <w:tc>
           <w:tcPr>
-            <w:tcW w:w="1585" w:type="dxa"/>
+            <w:tcW w:w="1584" w:type="dxa"/>
             <w:tcBorders>
               <w:top w:val="nil"/>
               <w:left w:val="nil"/>
@@ -2042,33 +2116,6 @@
         </w:tc>
         <w:tc>
           <w:tcPr>
-            <w:tcW w:w="1154" w:type="dxa"/>
-            <w:tcBorders>
-              <w:top w:val="nil"/>
-              <w:left w:val="nil"/>
-              <w:bottom w:val="nil"/>
-              <w:insideH w:val="nil"/>
-            </w:tcBorders>
-            <w:shd w:fill="auto" w:val="clear"/>
-            <w:tcMar>
-              <w:top w:w="55" w:type="dxa"/>
-              <w:bottom w:w="55" w:type="dxa"/>
-            </w:tcMar>
-          </w:tcPr>
-          <w:p>
-            <w:pPr>
-              <w:pStyle w:val="Normal"/>
-              <w:spacing w:lineRule="auto" w:line="240" w:before="0" w:after="0"/>
-              <w:jc w:val="center"/>
-              <w:rPr/>
-            </w:pPr>
-            <w:r>
-              <w:rPr/>
-            </w:r>
-          </w:p>
-        </w:tc>
-        <w:tc>
-          <w:tcPr>
             <w:tcW w:w="1155" w:type="dxa"/>
             <w:tcBorders>
               <w:top w:val="nil"/>
@@ -2087,6 +2134,33 @@
               <w:pStyle w:val="Normal"/>
               <w:spacing w:lineRule="auto" w:line="240" w:before="0" w:after="0"/>
               <w:jc w:val="center"/>
+              <w:rPr/>
+            </w:pPr>
+            <w:r>
+              <w:rPr/>
+            </w:r>
+          </w:p>
+        </w:tc>
+        <w:tc>
+          <w:tcPr>
+            <w:tcW w:w="1155" w:type="dxa"/>
+            <w:tcBorders>
+              <w:top w:val="nil"/>
+              <w:left w:val="nil"/>
+              <w:bottom w:val="nil"/>
+              <w:insideH w:val="nil"/>
+            </w:tcBorders>
+            <w:shd w:fill="auto" w:val="clear"/>
+            <w:tcMar>
+              <w:top w:w="55" w:type="dxa"/>
+              <w:bottom w:w="55" w:type="dxa"/>
+            </w:tcMar>
+          </w:tcPr>
+          <w:p>
+            <w:pPr>
+              <w:pStyle w:val="Normal"/>
+              <w:spacing w:lineRule="auto" w:line="240" w:before="0" w:after="0"/>
+              <w:jc w:val="center"/>
               <w:rPr>
                 <w:rFonts w:ascii="Times New Roman" w:hAnsi="Times New Roman" w:cs="Times New Roman"/>
                 <w:sz w:val="20"/>
@@ -2209,7 +2283,7 @@
         </w:tc>
         <w:tc>
           <w:tcPr>
-            <w:tcW w:w="1585" w:type="dxa"/>
+            <w:tcW w:w="1584" w:type="dxa"/>
             <w:tcBorders>
               <w:top w:val="nil"/>
               <w:left w:val="nil"/>
@@ -2727,36 +2801,6 @@
         </w:tc>
         <w:tc>
           <w:tcPr>
-            <w:tcW w:w="1154" w:type="dxa"/>
-            <w:tcBorders/>
-            <w:shd w:fill="auto" w:val="clear"/>
-            <w:vAlign w:val="center"/>
-          </w:tcPr>
-          <w:p>
-            <w:pPr>
-              <w:pStyle w:val="Normal"/>
-              <w:spacing w:lineRule="auto" w:line="240" w:before="0" w:after="0"/>
-              <w:jc w:val="center"/>
-              <w:rPr>
-                <w:rFonts w:ascii="Times New Roman" w:hAnsi="Times New Roman" w:cs="Times New Roman"/>
-                <w:b/>
-                <w:b/>
-                <w:sz w:val="20"/>
-                <w:szCs w:val="20"/>
-              </w:rPr>
-            </w:pPr>
-            <w:r>
-              <w:rPr>
-                <w:rFonts w:cs="Times New Roman" w:ascii="Times New Roman" w:hAnsi="Times New Roman"/>
-                <w:b/>
-                <w:sz w:val="20"/>
-                <w:szCs w:val="20"/>
-              </w:rPr>
-            </w:r>
-          </w:p>
-        </w:tc>
-        <w:tc>
-          <w:tcPr>
             <w:tcW w:w="1155" w:type="dxa"/>
             <w:tcBorders/>
             <w:shd w:fill="auto" w:val="clear"/>
@@ -2771,6 +2815,36 @@
                 <w:rFonts w:ascii="Times New Roman" w:hAnsi="Times New Roman" w:cs="Times New Roman"/>
                 <w:b/>
                 <w:b/>
+                <w:sz w:val="20"/>
+                <w:szCs w:val="20"/>
+              </w:rPr>
+            </w:pPr>
+            <w:r>
+              <w:rPr>
+                <w:rFonts w:cs="Times New Roman" w:ascii="Times New Roman" w:hAnsi="Times New Roman"/>
+                <w:b/>
+                <w:sz w:val="20"/>
+                <w:szCs w:val="20"/>
+              </w:rPr>
+            </w:r>
+          </w:p>
+        </w:tc>
+        <w:tc>
+          <w:tcPr>
+            <w:tcW w:w="1155" w:type="dxa"/>
+            <w:tcBorders/>
+            <w:shd w:fill="auto" w:val="clear"/>
+            <w:vAlign w:val="center"/>
+          </w:tcPr>
+          <w:p>
+            <w:pPr>
+              <w:pStyle w:val="Normal"/>
+              <w:spacing w:lineRule="auto" w:line="240" w:before="0" w:after="0"/>
+              <w:jc w:val="center"/>
+              <w:rPr>
+                <w:rFonts w:ascii="Times New Roman" w:hAnsi="Times New Roman" w:cs="Times New Roman"/>
+                <w:b/>
+                <w:b/>
                 <w:color w:val="000000"/>
                 <w:sz w:val="20"/>
                 <w:szCs w:val="20"/>
@@ -2885,7 +2959,7 @@
         </w:tc>
         <w:tc>
           <w:tcPr>
-            <w:tcW w:w="1585" w:type="dxa"/>
+            <w:tcW w:w="1584" w:type="dxa"/>
             <w:tcBorders/>
             <w:shd w:fill="auto" w:val="clear"/>
             <w:vAlign w:val="center"/>
@@ -2977,36 +3051,6 @@
         </w:tc>
         <w:tc>
           <w:tcPr>
-            <w:tcW w:w="1154" w:type="dxa"/>
-            <w:tcBorders/>
-            <w:shd w:fill="auto" w:val="clear"/>
-            <w:vAlign w:val="center"/>
-          </w:tcPr>
-          <w:p>
-            <w:pPr>
-              <w:pStyle w:val="Normal"/>
-              <w:spacing w:lineRule="auto" w:line="240" w:before="0" w:after="0"/>
-              <w:jc w:val="center"/>
-              <w:rPr>
-                <w:rFonts w:ascii="Times New Roman" w:hAnsi="Times New Roman" w:cs="Times New Roman"/>
-                <w:b/>
-                <w:b/>
-                <w:sz w:val="20"/>
-                <w:szCs w:val="20"/>
-              </w:rPr>
-            </w:pPr>
-            <w:r>
-              <w:rPr>
-                <w:rFonts w:cs="Times New Roman" w:ascii="Times New Roman" w:hAnsi="Times New Roman"/>
-                <w:b/>
-                <w:sz w:val="20"/>
-                <w:szCs w:val="20"/>
-              </w:rPr>
-            </w:r>
-          </w:p>
-        </w:tc>
-        <w:tc>
-          <w:tcPr>
             <w:tcW w:w="1155" w:type="dxa"/>
             <w:tcBorders/>
             <w:shd w:fill="auto" w:val="clear"/>
@@ -3021,6 +3065,36 @@
                 <w:rFonts w:ascii="Times New Roman" w:hAnsi="Times New Roman" w:cs="Times New Roman"/>
                 <w:b/>
                 <w:b/>
+                <w:sz w:val="20"/>
+                <w:szCs w:val="20"/>
+              </w:rPr>
+            </w:pPr>
+            <w:r>
+              <w:rPr>
+                <w:rFonts w:cs="Times New Roman" w:ascii="Times New Roman" w:hAnsi="Times New Roman"/>
+                <w:b/>
+                <w:sz w:val="20"/>
+                <w:szCs w:val="20"/>
+              </w:rPr>
+            </w:r>
+          </w:p>
+        </w:tc>
+        <w:tc>
+          <w:tcPr>
+            <w:tcW w:w="1155" w:type="dxa"/>
+            <w:tcBorders/>
+            <w:shd w:fill="auto" w:val="clear"/>
+            <w:vAlign w:val="center"/>
+          </w:tcPr>
+          <w:p>
+            <w:pPr>
+              <w:pStyle w:val="Normal"/>
+              <w:spacing w:lineRule="auto" w:line="240" w:before="0" w:after="0"/>
+              <w:jc w:val="center"/>
+              <w:rPr>
+                <w:rFonts w:ascii="Times New Roman" w:hAnsi="Times New Roman" w:cs="Times New Roman"/>
+                <w:b/>
+                <w:b/>
                 <w:color w:val="000000"/>
                 <w:sz w:val="20"/>
                 <w:szCs w:val="20"/>
@@ -3135,7 +3209,7 @@
         </w:tc>
         <w:tc>
           <w:tcPr>
-            <w:tcW w:w="1585" w:type="dxa"/>
+            <w:tcW w:w="1584" w:type="dxa"/>
             <w:tcBorders/>
             <w:shd w:fill="auto" w:val="clear"/>
             <w:vAlign w:val="center"/>
@@ -3256,19 +3330,15 @@
               <w:pStyle w:val="Normal"/>
               <w:spacing w:lineRule="auto" w:line="240" w:before="0" w:after="0"/>
               <w:jc w:val="center"/>
-              <w:rPr>
-                <w:rFonts w:ascii="Times New Roman" w:hAnsi="Times New Roman" w:cs="Times New Roman"/>
-                <w:b/>
-                <w:b/>
-              </w:rPr>
-            </w:pPr>
-            <w:r>
-              <w:rPr>
-                <w:rFonts w:cs="Times New Roman" w:ascii="Times New Roman" w:hAnsi="Times New Roman"/>
-                <w:b/>
-                <w:sz w:val="20"/>
-              </w:rPr>
-              <w:t>Conta bancaria da ARA-Sul</w:t>
+              <w:rPr/>
+            </w:pPr>
+            <w:r>
+              <w:rPr>
+                <w:rFonts w:cs="Times New Roman" w:ascii="Times New Roman" w:hAnsi="Times New Roman"/>
+                <w:b/>
+                <w:sz w:val="20"/>
+              </w:rPr>
+              <w:t>Conta bancaria da ***= ara.sede.nome***</w:t>
             </w:r>
           </w:p>
         </w:tc>
@@ -3313,20 +3383,35 @@
               <w:pStyle w:val="Normal"/>
               <w:spacing w:lineRule="auto" w:line="240" w:before="0" w:after="0"/>
               <w:jc w:val="center"/>
-              <w:rPr>
-                <w:rFonts w:ascii="Times New Roman" w:hAnsi="Times New Roman" w:cs="Times New Roman"/>
-                <w:color w:val="FF0000"/>
-                <w:sz w:val="20"/>
-                <w:szCs w:val="20"/>
-              </w:rPr>
-            </w:pPr>
-            <w:r>
-              <w:rPr>
-                <w:rFonts w:cs="Times New Roman" w:ascii="Times New Roman" w:hAnsi="Times New Roman"/>
-                <w:sz w:val="20"/>
-                <w:szCs w:val="20"/>
-              </w:rPr>
-              <w:t>STANDARD BANK</w:t>
+              <w:rPr/>
+            </w:pPr>
+            <w:r>
+              <w:rPr>
+                <w:rFonts w:cs="Times New Roman" w:ascii="Times New Roman" w:hAnsi="Times New Roman"/>
+                <w:color w:val="000000"/>
+                <w:sz w:val="20"/>
+                <w:szCs w:val="20"/>
+              </w:rPr>
+              <w:t>***=ara.conta_bancaria</w:t>
+            </w:r>
+            <w:r>
+              <w:rPr>
+                <w:rFonts w:cs="Times New Roman" w:ascii="Times New Roman" w:hAnsi="Times New Roman"/>
+                <w:color w:val="000000"/>
+                <w:sz w:val="20"/>
+                <w:szCs w:val="20"/>
+                <w:u w:val="none"/>
+              </w:rPr>
+              <w:t>.</w:t>
+            </w:r>
+            <w:r>
+              <w:rPr>
+                <w:rFonts w:cs="Times New Roman" w:ascii="Times New Roman" w:hAnsi="Times New Roman"/>
+                <w:color w:val="000000"/>
+                <w:sz w:val="20"/>
+                <w:szCs w:val="20"/>
+              </w:rPr>
+              <w:t>entidade***</w:t>
             </w:r>
           </w:p>
         </w:tc>
@@ -3398,20 +3483,16 @@
               <w:pStyle w:val="Normal"/>
               <w:spacing w:lineRule="auto" w:line="240" w:before="0" w:after="0"/>
               <w:jc w:val="center"/>
-              <w:rPr>
-                <w:rFonts w:ascii="Times New Roman" w:hAnsi="Times New Roman" w:cs="Times New Roman"/>
-                <w:color w:val="FF0000"/>
-                <w:sz w:val="20"/>
-                <w:szCs w:val="20"/>
-              </w:rPr>
-            </w:pPr>
-            <w:r>
-              <w:rPr>
-                <w:rFonts w:cs="Times New Roman" w:ascii="Times New Roman" w:hAnsi="Times New Roman"/>
-                <w:sz w:val="20"/>
-                <w:szCs w:val="20"/>
-              </w:rPr>
-              <w:t>1010149101003</w:t>
+              <w:rPr/>
+            </w:pPr>
+            <w:r>
+              <w:rPr>
+                <w:rFonts w:cs="Times New Roman" w:ascii="Times New Roman" w:hAnsi="Times New Roman"/>
+                <w:color w:val="000000"/>
+                <w:sz w:val="20"/>
+                <w:szCs w:val="20"/>
+              </w:rPr>
+              <w:t>***=ara.conta_bancaria.n_conta***</w:t>
             </w:r>
           </w:p>
         </w:tc>
@@ -3483,20 +3564,16 @@
               <w:pStyle w:val="Normal"/>
               <w:spacing w:lineRule="auto" w:line="240" w:before="0" w:after="0"/>
               <w:jc w:val="center"/>
-              <w:rPr>
-                <w:rFonts w:ascii="Times New Roman" w:hAnsi="Times New Roman" w:cs="Times New Roman"/>
-                <w:color w:val="FF0000"/>
-                <w:sz w:val="20"/>
-                <w:szCs w:val="20"/>
-              </w:rPr>
-            </w:pPr>
-            <w:r>
-              <w:rPr>
-                <w:rFonts w:cs="Times New Roman" w:ascii="Times New Roman" w:hAnsi="Times New Roman"/>
-                <w:sz w:val="20"/>
-                <w:szCs w:val="20"/>
-              </w:rPr>
-              <w:t>MZ59 0003 0101 0014910100396</w:t>
+              <w:rPr/>
+            </w:pPr>
+            <w:r>
+              <w:rPr>
+                <w:rFonts w:cs="Times New Roman" w:ascii="Times New Roman" w:hAnsi="Times New Roman"/>
+                <w:color w:val="000000"/>
+                <w:sz w:val="20"/>
+                <w:szCs w:val="20"/>
+              </w:rPr>
+              <w:t>***=ara.conta_bancaria.iban***</w:t>
             </w:r>
           </w:p>
         </w:tc>

</xml_diff>

<commit_message>
Update Facturas module and template
</commit_message>
<xml_diff>
--- a/back/utentes/static/print-templates/Modelo_Factura_SIRHAS_desarrollo.docx
+++ b/back/utentes/static/print-templates/Modelo_Factura_SIRHAS_desarrollo.docx
@@ -34,12 +34,9 @@
           <w:p>
             <w:pPr>
               <w:pStyle w:val="Normal"/>
-              <w:spacing w:lineRule="auto" w:line="240" w:before="20" w:after="0"/>
+              <w:spacing w:lineRule="auto" w:line="240" w:before="0" w:after="0"/>
               <w:jc w:val="left"/>
-              <w:rPr>
-                <w:sz w:val="22"/>
-                <w:szCs w:val="22"/>
-              </w:rPr>
+              <w:rPr/>
             </w:pPr>
             <w:r>
               <w:rPr>
@@ -55,13 +52,10 @@
           <w:p>
             <w:pPr>
               <w:pStyle w:val="Listados"/>
-              <w:spacing w:lineRule="auto" w:line="240" w:before="20" w:after="0"/>
+              <w:spacing w:lineRule="auto" w:line="240" w:before="0" w:after="0"/>
               <w:ind w:left="0" w:hanging="0"/>
               <w:jc w:val="left"/>
-              <w:rPr>
-                <w:sz w:val="20"/>
-                <w:szCs w:val="20"/>
-              </w:rPr>
+              <w:rPr/>
             </w:pPr>
             <w:r>
               <w:rPr>
@@ -72,19 +66,16 @@
                 <w:szCs w:val="20"/>
                 <w:lang w:val="pt-BR"/>
               </w:rPr>
-              <w:t>***EXEC</w:t>
+              <w:t>Nuit: ***=ara.nuit***</w:t>
             </w:r>
           </w:p>
           <w:p>
             <w:pPr>
               <w:pStyle w:val="Listados"/>
-              <w:spacing w:lineRule="auto" w:line="240" w:before="20" w:after="0"/>
+              <w:spacing w:lineRule="auto" w:line="240" w:before="0" w:after="0"/>
               <w:ind w:left="0" w:hanging="0"/>
               <w:jc w:val="left"/>
-              <w:rPr>
-                <w:sz w:val="20"/>
-                <w:szCs w:val="20"/>
-              </w:rPr>
+              <w:rPr/>
             </w:pPr>
             <w:r>
               <w:rPr>
@@ -95,19 +86,16 @@
                 <w:szCs w:val="20"/>
                 <w:lang w:val="pt-BR"/>
               </w:rPr>
-              <w:t>var str = ara.endereco.split(", Cidade");</w:t>
+              <w:t>***=ara.endereco[0]***</w:t>
             </w:r>
           </w:p>
           <w:p>
             <w:pPr>
               <w:pStyle w:val="Listados"/>
-              <w:spacing w:lineRule="auto" w:line="240" w:before="20" w:after="0"/>
+              <w:spacing w:lineRule="auto" w:line="240" w:before="0" w:after="0"/>
               <w:ind w:left="0" w:hanging="0"/>
               <w:jc w:val="left"/>
-              <w:rPr>
-                <w:sz w:val="20"/>
-                <w:szCs w:val="20"/>
-              </w:rPr>
+              <w:rPr/>
             </w:pPr>
             <w:r>
               <w:rPr>
@@ -118,75 +106,7 @@
                 <w:szCs w:val="20"/>
                 <w:lang w:val="pt-BR"/>
               </w:rPr>
-              <w:t>***</w:t>
-            </w:r>
-          </w:p>
-          <w:p>
-            <w:pPr>
-              <w:pStyle w:val="Normal"/>
-              <w:spacing w:lineRule="auto" w:line="240" w:before="20" w:after="0"/>
-              <w:jc w:val="left"/>
-              <w:rPr>
-                <w:sz w:val="20"/>
-                <w:szCs w:val="20"/>
-              </w:rPr>
-            </w:pPr>
-            <w:r>
-              <w:rPr>
-                <w:rFonts w:cs="Times New Roman" w:ascii="Times New Roman" w:hAnsi="Times New Roman"/>
-                <w:b w:val="false"/>
-                <w:bCs w:val="false"/>
-                <w:sz w:val="20"/>
-                <w:szCs w:val="20"/>
-                <w:lang w:val="pt-BR"/>
-              </w:rPr>
-              <w:t>***=</w:t>
-            </w:r>
-            <w:bookmarkStart w:id="0" w:name="__DdeLink__14321_2720360597"/>
-            <w:r>
-              <w:rPr>
-                <w:rFonts w:cs="Times New Roman" w:ascii="Times New Roman" w:hAnsi="Times New Roman"/>
-                <w:b w:val="false"/>
-                <w:bCs w:val="false"/>
-                <w:sz w:val="20"/>
-                <w:szCs w:val="20"/>
-                <w:lang w:val="pt-BR"/>
-              </w:rPr>
-              <w:t>str</w:t>
-            </w:r>
-            <w:bookmarkEnd w:id="0"/>
-            <w:r>
-              <w:rPr>
-                <w:rFonts w:cs="Times New Roman" w:ascii="Times New Roman" w:hAnsi="Times New Roman"/>
-                <w:b w:val="false"/>
-                <w:bCs w:val="false"/>
-                <w:sz w:val="20"/>
-                <w:szCs w:val="20"/>
-                <w:lang w:val="pt-BR"/>
-              </w:rPr>
-              <w:t>[0]***</w:t>
-            </w:r>
-          </w:p>
-          <w:p>
-            <w:pPr>
-              <w:pStyle w:val="Normal"/>
-              <w:spacing w:lineRule="auto" w:line="240" w:before="20" w:after="0"/>
-              <w:jc w:val="left"/>
-              <w:rPr>
-                <w:sz w:val="20"/>
-                <w:szCs w:val="20"/>
-              </w:rPr>
-            </w:pPr>
-            <w:r>
-              <w:rPr>
-                <w:rFonts w:cs="Times New Roman" w:ascii="Times New Roman" w:hAnsi="Times New Roman"/>
-                <w:b w:val="false"/>
-                <w:bCs w:val="false"/>
-                <w:sz w:val="20"/>
-                <w:szCs w:val="20"/>
-                <w:lang w:val="pt-BR"/>
-              </w:rPr>
-              <w:t>Cidade***=str[1]***</w:t>
+              <w:t>***=ara.endereco[1]***.</w:t>
             </w:r>
           </w:p>
         </w:tc>
@@ -200,7 +120,7 @@
           <w:p>
             <w:pPr>
               <w:pStyle w:val="Normal"/>
-              <w:spacing w:lineRule="auto" w:line="240" w:before="20" w:after="0"/>
+              <w:spacing w:lineRule="auto" w:line="240" w:before="0" w:after="0"/>
               <w:jc w:val="center"/>
               <w:rPr/>
             </w:pPr>
@@ -212,27 +132,7 @@
                 <w:sz w:val="18"/>
                 <w:lang w:val="pt-BR"/>
               </w:rPr>
-              <w:t>***IMAGE imageGenerator(ara.logoUrl,</w:t>
-            </w:r>
-            <w:r>
-              <w:rPr>
-                <w:rFonts w:cs="Times New Roman" w:ascii="Times New Roman" w:hAnsi="Times New Roman"/>
-                <w:b w:val="false"/>
-                <w:bCs w:val="false"/>
-                <w:sz w:val="18"/>
-                <w:lang w:val="pt-BR"/>
-              </w:rPr>
-              <w:t>7.2</w:t>
-            </w:r>
-            <w:r>
-              <w:rPr>
-                <w:rFonts w:cs="Times New Roman" w:ascii="Times New Roman" w:hAnsi="Times New Roman"/>
-                <w:b w:val="false"/>
-                <w:bCs w:val="false"/>
-                <w:sz w:val="18"/>
-                <w:lang w:val="pt-BR"/>
-              </w:rPr>
-              <w:t>)***</w:t>
+              <w:t>***IMAGE imageGenerator(ara.logoUrl)***</w:t>
             </w:r>
           </w:p>
         </w:tc>
@@ -783,7 +683,7 @@
                 <w:rFonts w:cs="Times New Roman" w:ascii="Times New Roman" w:hAnsi="Times New Roman"/>
                 <w:sz w:val="20"/>
               </w:rPr>
-              <w:t xml:space="preserve">***=utente.loc_bairro*** </w:t>
+              <w:t xml:space="preserve">***=utente.loc_nucleo*** </w:t>
             </w:r>
           </w:p>
         </w:tc>
@@ -1010,12 +910,7 @@
               <w:pStyle w:val="Normal"/>
               <w:spacing w:lineRule="auto" w:line="240" w:before="0" w:after="0"/>
               <w:jc w:val="center"/>
-              <w:rPr>
-                <w:rFonts w:ascii="Times New Roman" w:hAnsi="Times New Roman" w:cs="Times New Roman"/>
-                <w:b/>
-                <w:b/>
-                <w:sz w:val="20"/>
-              </w:rPr>
+              <w:rPr/>
             </w:pPr>
             <w:r>
               <w:rPr>
@@ -1686,11 +1581,7 @@
               <w:spacing w:lineRule="auto" w:line="240" w:before="0" w:after="0"/>
               <w:ind w:left="0" w:hanging="0"/>
               <w:jc w:val="center"/>
-              <w:rPr>
-                <w:rFonts w:ascii="Times New Roman" w:hAnsi="Times New Roman" w:cs="Times New Roman"/>
-                <w:sz w:val="20"/>
-                <w:szCs w:val="20"/>
-              </w:rPr>
+              <w:rPr/>
             </w:pPr>
             <w:r>
               <w:rPr>
@@ -1730,11 +1621,7 @@
               <w:spacing w:lineRule="auto" w:line="240" w:before="0" w:after="0"/>
               <w:ind w:left="0" w:hanging="0"/>
               <w:jc w:val="center"/>
-              <w:rPr>
-                <w:rFonts w:ascii="Times New Roman" w:hAnsi="Times New Roman" w:cs="Times New Roman"/>
-                <w:sz w:val="20"/>
-                <w:szCs w:val="20"/>
-              </w:rPr>
+              <w:rPr/>
             </w:pPr>
             <w:r>
               <w:rPr>
@@ -1805,19 +1692,15 @@
               <w:pStyle w:val="Normal"/>
               <w:spacing w:lineRule="auto" w:line="240" w:before="0" w:after="0"/>
               <w:jc w:val="center"/>
-              <w:rPr>
-                <w:rFonts w:ascii="Times New Roman" w:hAnsi="Times New Roman" w:cs="Times New Roman"/>
-                <w:sz w:val="20"/>
-                <w:szCs w:val="20"/>
-              </w:rPr>
-            </w:pPr>
-            <w:r>
-              <w:rPr>
-                <w:rFonts w:cs="Times New Roman" w:ascii="Times New Roman" w:hAnsi="Times New Roman"/>
-                <w:sz w:val="20"/>
-                <w:szCs w:val="20"/>
-              </w:rPr>
-              <w:t>***=$licencia.c_factura***</w:t>
+              <w:rPr/>
+            </w:pPr>
+            <w:r>
+              <w:rPr>
+                <w:rFonts w:cs="Times New Roman" w:ascii="Times New Roman" w:hAnsi="Times New Roman"/>
+                <w:sz w:val="20"/>
+                <w:szCs w:val="20"/>
+              </w:rPr>
+              <w:t>***=$licencia.consumo_fact***</w:t>
             </w:r>
           </w:p>
         </w:tc>
@@ -2078,6 +1961,234 @@
               <w:rPr/>
             </w:r>
           </w:p>
+          <w:p>
+            <w:pPr>
+              <w:pStyle w:val="Listados"/>
+              <w:spacing w:lineRule="auto" w:line="240" w:before="0" w:after="0"/>
+              <w:ind w:left="0" w:hanging="0"/>
+              <w:jc w:val="center"/>
+              <w:rPr/>
+            </w:pPr>
+            <w:r>
+              <w:rPr/>
+            </w:r>
+          </w:p>
+          <w:p>
+            <w:pPr>
+              <w:pStyle w:val="Listados"/>
+              <w:spacing w:lineRule="auto" w:line="240" w:before="0" w:after="0"/>
+              <w:ind w:left="0" w:hanging="0"/>
+              <w:jc w:val="center"/>
+              <w:rPr/>
+            </w:pPr>
+            <w:r>
+              <w:rPr/>
+            </w:r>
+          </w:p>
+          <w:p>
+            <w:pPr>
+              <w:pStyle w:val="Listados"/>
+              <w:spacing w:lineRule="auto" w:line="240" w:before="0" w:after="0"/>
+              <w:ind w:left="0" w:hanging="0"/>
+              <w:jc w:val="center"/>
+              <w:rPr/>
+            </w:pPr>
+            <w:r>
+              <w:rPr/>
+            </w:r>
+          </w:p>
+          <w:p>
+            <w:pPr>
+              <w:pStyle w:val="Listados"/>
+              <w:spacing w:lineRule="auto" w:line="240" w:before="0" w:after="0"/>
+              <w:ind w:left="0" w:hanging="0"/>
+              <w:jc w:val="center"/>
+              <w:rPr/>
+            </w:pPr>
+            <w:r>
+              <w:rPr/>
+            </w:r>
+          </w:p>
+          <w:p>
+            <w:pPr>
+              <w:pStyle w:val="Listados"/>
+              <w:spacing w:lineRule="auto" w:line="240" w:before="0" w:after="0"/>
+              <w:ind w:left="0" w:hanging="0"/>
+              <w:jc w:val="center"/>
+              <w:rPr/>
+            </w:pPr>
+            <w:r>
+              <w:rPr/>
+            </w:r>
+          </w:p>
+          <w:p>
+            <w:pPr>
+              <w:pStyle w:val="Listados"/>
+              <w:spacing w:lineRule="auto" w:line="240" w:before="0" w:after="0"/>
+              <w:ind w:left="0" w:hanging="0"/>
+              <w:jc w:val="center"/>
+              <w:rPr/>
+            </w:pPr>
+            <w:r>
+              <w:rPr/>
+            </w:r>
+          </w:p>
+          <w:p>
+            <w:pPr>
+              <w:pStyle w:val="Listados"/>
+              <w:spacing w:lineRule="auto" w:line="240" w:before="0" w:after="0"/>
+              <w:ind w:left="0" w:hanging="0"/>
+              <w:jc w:val="center"/>
+              <w:rPr/>
+            </w:pPr>
+            <w:r>
+              <w:rPr/>
+            </w:r>
+          </w:p>
+          <w:p>
+            <w:pPr>
+              <w:pStyle w:val="Listados"/>
+              <w:spacing w:lineRule="auto" w:line="240" w:before="0" w:after="0"/>
+              <w:ind w:left="0" w:hanging="0"/>
+              <w:jc w:val="center"/>
+              <w:rPr/>
+            </w:pPr>
+            <w:r>
+              <w:rPr/>
+            </w:r>
+          </w:p>
+          <w:p>
+            <w:pPr>
+              <w:pStyle w:val="Listados"/>
+              <w:spacing w:lineRule="auto" w:line="240" w:before="0" w:after="0"/>
+              <w:ind w:left="0" w:hanging="0"/>
+              <w:jc w:val="center"/>
+              <w:rPr/>
+            </w:pPr>
+            <w:r>
+              <w:rPr/>
+            </w:r>
+          </w:p>
+          <w:p>
+            <w:pPr>
+              <w:pStyle w:val="Listados"/>
+              <w:spacing w:lineRule="auto" w:line="240" w:before="0" w:after="0"/>
+              <w:ind w:left="0" w:hanging="0"/>
+              <w:jc w:val="center"/>
+              <w:rPr/>
+            </w:pPr>
+            <w:r>
+              <w:rPr/>
+            </w:r>
+          </w:p>
+          <w:p>
+            <w:pPr>
+              <w:pStyle w:val="Listados"/>
+              <w:spacing w:lineRule="auto" w:line="240" w:before="0" w:after="0"/>
+              <w:ind w:left="0" w:hanging="0"/>
+              <w:jc w:val="center"/>
+              <w:rPr/>
+            </w:pPr>
+            <w:r>
+              <w:rPr/>
+            </w:r>
+          </w:p>
+          <w:p>
+            <w:pPr>
+              <w:pStyle w:val="Listados"/>
+              <w:spacing w:lineRule="auto" w:line="240" w:before="0" w:after="0"/>
+              <w:ind w:left="0" w:hanging="0"/>
+              <w:jc w:val="center"/>
+              <w:rPr/>
+            </w:pPr>
+            <w:r>
+              <w:rPr/>
+            </w:r>
+          </w:p>
+          <w:p>
+            <w:pPr>
+              <w:pStyle w:val="Listados"/>
+              <w:spacing w:lineRule="auto" w:line="240" w:before="0" w:after="0"/>
+              <w:ind w:left="0" w:hanging="0"/>
+              <w:jc w:val="center"/>
+              <w:rPr/>
+            </w:pPr>
+            <w:r>
+              <w:rPr/>
+            </w:r>
+          </w:p>
+          <w:p>
+            <w:pPr>
+              <w:pStyle w:val="Listados"/>
+              <w:spacing w:lineRule="auto" w:line="240" w:before="0" w:after="0"/>
+              <w:ind w:left="0" w:hanging="0"/>
+              <w:jc w:val="center"/>
+              <w:rPr/>
+            </w:pPr>
+            <w:r>
+              <w:rPr/>
+            </w:r>
+          </w:p>
+          <w:p>
+            <w:pPr>
+              <w:pStyle w:val="Listados"/>
+              <w:spacing w:lineRule="auto" w:line="240" w:before="0" w:after="0"/>
+              <w:ind w:left="0" w:hanging="0"/>
+              <w:jc w:val="center"/>
+              <w:rPr/>
+            </w:pPr>
+            <w:r>
+              <w:rPr/>
+            </w:r>
+          </w:p>
+          <w:p>
+            <w:pPr>
+              <w:pStyle w:val="Listados"/>
+              <w:spacing w:lineRule="auto" w:line="240" w:before="0" w:after="0"/>
+              <w:ind w:left="0" w:hanging="0"/>
+              <w:jc w:val="center"/>
+              <w:rPr/>
+            </w:pPr>
+            <w:r>
+              <w:rPr/>
+            </w:r>
+          </w:p>
+          <w:p>
+            <w:pPr>
+              <w:pStyle w:val="Listados"/>
+              <w:spacing w:lineRule="auto" w:line="240" w:before="0" w:after="0"/>
+              <w:ind w:left="0" w:hanging="0"/>
+              <w:jc w:val="center"/>
+              <w:rPr/>
+            </w:pPr>
+            <w:r>
+              <w:rPr/>
+            </w:r>
+          </w:p>
+          <w:p>
+            <w:pPr>
+              <w:pStyle w:val="Listados"/>
+              <w:spacing w:lineRule="auto" w:line="240" w:before="0" w:after="0"/>
+              <w:ind w:left="0" w:hanging="0"/>
+              <w:jc w:val="center"/>
+              <w:rPr/>
+            </w:pPr>
+            <w:r>
+              <w:rPr/>
+            </w:r>
+          </w:p>
+          <w:p>
+            <w:pPr>
+              <w:pStyle w:val="Listados"/>
+              <w:spacing w:lineRule="auto" w:line="240" w:before="0" w:after="0"/>
+              <w:ind w:left="0" w:hanging="0"/>
+              <w:jc w:val="center"/>
+              <w:rPr/>
+            </w:pPr>
+            <w:r>
+              <w:rPr/>
+            </w:r>
+          </w:p>
         </w:tc>
         <w:tc>
           <w:tcPr>
@@ -2750,13 +2861,7 @@
             <w:pPr>
               <w:pStyle w:val="Normal"/>
               <w:spacing w:lineRule="auto" w:line="240" w:before="0" w:after="0"/>
-              <w:rPr>
-                <w:rFonts w:ascii="Times New Roman" w:hAnsi="Times New Roman" w:cs="Times New Roman"/>
-                <w:b/>
-                <w:b/>
-                <w:sz w:val="20"/>
-                <w:szCs w:val="20"/>
-              </w:rPr>
+              <w:rPr/>
             </w:pPr>
             <w:r>
               <w:rPr>
@@ -3000,13 +3105,7 @@
             <w:pPr>
               <w:pStyle w:val="Normal"/>
               <w:spacing w:lineRule="auto" w:line="240" w:before="0" w:after="0"/>
-              <w:rPr>
-                <w:rFonts w:ascii="Times New Roman" w:hAnsi="Times New Roman" w:cs="Times New Roman"/>
-                <w:b/>
-                <w:b/>
-                <w:sz w:val="20"/>
-                <w:szCs w:val="20"/>
-              </w:rPr>
+              <w:rPr/>
             </w:pPr>
             <w:r>
               <w:rPr>
@@ -3220,22 +3319,16 @@
               <w:spacing w:lineRule="auto" w:line="240" w:before="0" w:after="0"/>
               <w:jc w:val="center"/>
               <w:rPr>
-                <w:color w:val="000000"/>
-              </w:rPr>
-            </w:pPr>
-            <w:r>
-              <w:rPr>
-                <w:rFonts w:cs="Times New Roman" w:ascii="Times New Roman" w:hAnsi="Times New Roman"/>
-                <w:b/>
-                <w:color w:val="000000"/>
-                <w:sz w:val="20"/>
-                <w:szCs w:val="20"/>
-              </w:rPr>
-              <w:t xml:space="preserve">Suma </w:t>
-            </w:r>
-            <w:r>
-              <w:rPr>
-                <w:rFonts w:cs="Times New Roman" w:ascii="Times New Roman" w:hAnsi="Times New Roman"/>
+                <w:b/>
+                <w:b/>
+                <w:bCs/>
+              </w:rPr>
+            </w:pPr>
+            <w:r>
+              <w:rPr>
+                <w:rFonts w:cs="Times New Roman" w:ascii="Times New Roman" w:hAnsi="Times New Roman"/>
+                <w:b/>
+                <w:bCs/>
                 <w:color w:val="000000"/>
                 <w:sz w:val="20"/>
               </w:rPr>

</xml_diff>

<commit_message>
refs #1538. Print template change for invorices Jura -> Juros
</commit_message>
<xml_diff>
--- a/back/utentes/static/print-templates/Modelo_Factura_SIRHAS_desarrollo.docx
+++ b/back/utentes/static/print-templates/Modelo_Factura_SIRHAS_desarrollo.docx
@@ -14,7 +14,7 @@
           <w:bottom w:w="0" w:type="dxa"/>
           <w:right w:w="108" w:type="dxa"/>
         </w:tblCellMar>
-        <w:tblLook w:val="04a0" w:noVBand="1" w:noHBand="0" w:firstRow="1" w:lastRow="0" w:firstColumn="1" w:lastColumn="0"/>
+        <w:tblLook w:lastRow="0" w:firstRow="1" w:lastColumn="0" w:firstColumn="1" w:val="04a0" w:noHBand="0" w:noVBand="1"/>
       </w:tblPr>
       <w:tblGrid>
         <w:gridCol w:w="5100"/>
@@ -132,27 +132,7 @@
                 <w:sz w:val="18"/>
                 <w:lang w:val="pt-BR"/>
               </w:rPr>
-              <w:t xml:space="preserve">***IMAGE imageGenerator(ara.logoUrl, </w:t>
-            </w:r>
-            <w:r>
-              <w:rPr>
-                <w:rFonts w:cs="Times New Roman" w:ascii="Times New Roman" w:hAnsi="Times New Roman"/>
-                <w:b w:val="false"/>
-                <w:bCs w:val="false"/>
-                <w:sz w:val="18"/>
-                <w:lang w:val="pt-BR"/>
-              </w:rPr>
-              <w:t>6, 2</w:t>
-            </w:r>
-            <w:r>
-              <w:rPr>
-                <w:rFonts w:cs="Times New Roman" w:ascii="Times New Roman" w:hAnsi="Times New Roman"/>
-                <w:b w:val="false"/>
-                <w:bCs w:val="false"/>
-                <w:sz w:val="18"/>
-                <w:lang w:val="pt-BR"/>
-              </w:rPr>
-              <w:t>)***</w:t>
+              <w:t>***IMAGE imageGenerator(ara.logoUrl, 6, 2)***</w:t>
             </w:r>
           </w:p>
         </w:tc>
@@ -198,7 +178,7 @@
           <w:bottom w:w="0" w:type="dxa"/>
           <w:right w:w="108" w:type="dxa"/>
         </w:tblCellMar>
-        <w:tblLook w:val="04a0" w:noVBand="1" w:noHBand="0" w:lastColumn="0" w:firstColumn="1" w:lastRow="0" w:firstRow="1"/>
+        <w:tblLook w:noVBand="1" w:val="04a0" w:noHBand="0" w:lastColumn="0" w:firstColumn="1" w:lastRow="0" w:firstRow="1"/>
       </w:tblPr>
       <w:tblGrid>
         <w:gridCol w:w="2550"/>
@@ -344,7 +324,7 @@
           <w:bottom w:w="0" w:type="dxa"/>
           <w:right w:w="108" w:type="dxa"/>
         </w:tblCellMar>
-        <w:tblLook w:val="04a0" w:noVBand="1" w:noHBand="0" w:lastColumn="0" w:firstColumn="1" w:lastRow="0" w:firstRow="1"/>
+        <w:tblLook w:noVBand="1" w:val="04a0" w:noHBand="0" w:lastColumn="0" w:firstColumn="1" w:lastRow="0" w:firstRow="1"/>
       </w:tblPr>
       <w:tblGrid>
         <w:gridCol w:w="2550"/>
@@ -486,7 +466,7 @@
           <w:bottom w:w="0" w:type="dxa"/>
           <w:right w:w="108" w:type="dxa"/>
         </w:tblCellMar>
-        <w:tblLook w:val="04a0" w:noVBand="1" w:noHBand="0" w:lastColumn="0" w:firstColumn="1" w:lastRow="0" w:firstRow="1"/>
+        <w:tblLook w:noVBand="1" w:val="04a0" w:noHBand="0" w:lastColumn="0" w:firstColumn="1" w:lastRow="0" w:firstRow="1"/>
       </w:tblPr>
       <w:tblGrid>
         <w:gridCol w:w="2550"/>
@@ -886,7 +866,7 @@
           <w:bottom w:w="0" w:type="dxa"/>
           <w:right w:w="108" w:type="dxa"/>
         </w:tblCellMar>
-        <w:tblLook w:val="04a0" w:noVBand="1" w:noHBand="0" w:lastColumn="0" w:firstColumn="1" w:lastRow="0" w:firstRow="1"/>
+        <w:tblLook w:noVBand="1" w:val="04a0" w:noHBand="0" w:lastColumn="0" w:firstColumn="1" w:lastRow="0" w:firstRow="1"/>
       </w:tblPr>
       <w:tblGrid>
         <w:gridCol w:w="1755"/>
@@ -2890,7 +2870,25 @@
                 <w:sz w:val="20"/>
                 <w:szCs w:val="20"/>
               </w:rPr>
-              <w:t xml:space="preserve">Jura: </w:t>
+              <w:t>Jur</w:t>
+            </w:r>
+            <w:r>
+              <w:rPr>
+                <w:rFonts w:cs="Times New Roman" w:ascii="Times New Roman" w:hAnsi="Times New Roman"/>
+                <w:b/>
+                <w:sz w:val="20"/>
+                <w:szCs w:val="20"/>
+              </w:rPr>
+              <w:t>os</w:t>
+            </w:r>
+            <w:r>
+              <w:rPr>
+                <w:rFonts w:cs="Times New Roman" w:ascii="Times New Roman" w:hAnsi="Times New Roman"/>
+                <w:b/>
+                <w:sz w:val="20"/>
+                <w:szCs w:val="20"/>
+              </w:rPr>
+              <w:t xml:space="preserve">: </w:t>
             </w:r>
           </w:p>
         </w:tc>
@@ -3419,7 +3417,7 @@
           <w:bottom w:w="0" w:type="dxa"/>
           <w:right w:w="108" w:type="dxa"/>
         </w:tblCellMar>
-        <w:tblLook w:val="04a0" w:noVBand="1" w:noHBand="0" w:lastColumn="0" w:firstColumn="1" w:lastRow="0" w:firstRow="1"/>
+        <w:tblLook w:noVBand="1" w:val="04a0" w:noHBand="0" w:lastColumn="0" w:firstColumn="1" w:lastRow="0" w:firstRow="1"/>
       </w:tblPr>
       <w:tblGrid>
         <w:gridCol w:w="3398"/>

</xml_diff>

<commit_message>
Behaviour for DT and Pending m3 state
</commit_message>
<xml_diff>
--- a/back/utentes/static/print-templates/Modelo_Factura_SIRHAS_desarrollo.docx
+++ b/back/utentes/static/print-templates/Modelo_Factura_SIRHAS_desarrollo.docx
@@ -3158,10 +3158,17 @@
               <w:pStyle w:val="Normal"/>
               <w:spacing w:lineRule="auto" w:line="240" w:before="0" w:after="0"/>
               <w:jc w:val="center"/>
-              <w:rPr>
+              <w:rPr/>
+            </w:pPr>
+            <w:r>
+              <w:rPr>
+                <w:rFonts w:cs="Times New Roman" w:ascii="Times New Roman" w:hAnsi="Times New Roman"/>
                 <w:color w:val="000000"/>
-              </w:rPr>
-            </w:pPr>
+                <w:sz w:val="20"/>
+                <w:szCs w:val="20"/>
+              </w:rPr>
+              <w:t>***=factura.juro</w:t>
+            </w:r>
             <w:r>
               <w:rPr>
                 <w:rFonts w:cs="Times New Roman" w:ascii="Times New Roman" w:hAnsi="Times New Roman"/>
@@ -3169,16 +3176,7 @@
                 <w:sz w:val="20"/>
                 <w:szCs w:val="20"/>
               </w:rPr>
-              <w:t>***=factura.jur</w:t>
-            </w:r>
-            <w:r>
-              <w:rPr>
-                <w:rFonts w:cs="Times New Roman" w:ascii="Times New Roman" w:hAnsi="Times New Roman"/>
-                <w:color w:val="000000"/>
-                <w:sz w:val="20"/>
-                <w:szCs w:val="20"/>
-              </w:rPr>
-              <w:t>o</w:t>
+              <w:t>s</w:t>
             </w:r>
             <w:r>
               <w:rPr>

</xml_diff>

<commit_message>
Several changes related to printed documents
* A couple of cosmetic changes in printed invoices and licences
* Adapts all printed images to 96 dpi, and the sizes
* New algorithm to get the printed image from the server

refs #1691
</commit_message>
<xml_diff>
--- a/back/utentes/static/print-templates/Modelo_Factura_SIRHAS_desarrollo.docx
+++ b/back/utentes/static/print-templates/Modelo_Factura_SIRHAS_desarrollo.docx
@@ -293,6 +293,7 @@
                 <w:sz w:val="20"/>
                 <w:szCs w:val="20"/>
               </w:rPr>
+              <w:t>***=periodoFactura***</w:t>
             </w:r>
           </w:p>
         </w:tc>
@@ -429,6 +430,7 @@
               <w:jc w:val="center"/>
               <w:rPr/>
             </w:pPr>
+            <w:bookmarkStart w:id="0" w:name="__DdeLink__504_1785734971"/>
             <w:r>
               <w:rPr>
                 <w:rFonts w:cs="Times New Roman" w:ascii="Times New Roman" w:hAnsi="Times New Roman"/>
@@ -436,6 +438,7 @@
               </w:rPr>
               <w:t>***=dateFactura***</w:t>
             </w:r>
+            <w:bookmarkEnd w:id="0"/>
           </w:p>
         </w:tc>
       </w:tr>
@@ -869,14 +872,14 @@
         <w:tblLook w:noVBand="1" w:val="04a0" w:noHBand="0" w:lastColumn="0" w:firstColumn="1" w:lastRow="0" w:firstRow="1"/>
       </w:tblPr>
       <w:tblGrid>
-        <w:gridCol w:w="1755"/>
-        <w:gridCol w:w="1431"/>
-        <w:gridCol w:w="1155"/>
-        <w:gridCol w:w="1155"/>
-        <w:gridCol w:w="1119"/>
-        <w:gridCol w:w="1219"/>
+        <w:gridCol w:w="1928"/>
+        <w:gridCol w:w="1332"/>
+        <w:gridCol w:w="1162"/>
+        <w:gridCol w:w="1162"/>
+        <w:gridCol w:w="1077"/>
+        <w:gridCol w:w="1174"/>
         <w:gridCol w:w="781"/>
-        <w:gridCol w:w="1584"/>
+        <w:gridCol w:w="1583"/>
       </w:tblGrid>
       <w:tr>
         <w:trPr>
@@ -884,7 +887,7 @@
         </w:trPr>
         <w:tc>
           <w:tcPr>
-            <w:tcW w:w="1755" w:type="dxa"/>
+            <w:tcW w:w="1928" w:type="dxa"/>
             <w:tcBorders/>
             <w:shd w:fill="auto" w:val="clear"/>
             <w:vAlign w:val="center"/>
@@ -924,7 +927,7 @@
         </w:tc>
         <w:tc>
           <w:tcPr>
-            <w:tcW w:w="1431" w:type="dxa"/>
+            <w:tcW w:w="1332" w:type="dxa"/>
             <w:tcBorders/>
             <w:shd w:fill="auto" w:val="clear"/>
             <w:vAlign w:val="center"/>
@@ -953,7 +956,7 @@
         </w:tc>
         <w:tc>
           <w:tcPr>
-            <w:tcW w:w="1155" w:type="dxa"/>
+            <w:tcW w:w="1162" w:type="dxa"/>
             <w:tcBorders/>
             <w:shd w:fill="auto" w:val="clear"/>
             <w:vAlign w:val="center"/>
@@ -1020,7 +1023,7 @@
         </w:tc>
         <w:tc>
           <w:tcPr>
-            <w:tcW w:w="1155" w:type="dxa"/>
+            <w:tcW w:w="1162" w:type="dxa"/>
             <w:tcBorders/>
             <w:shd w:fill="auto" w:val="clear"/>
             <w:vAlign w:val="center"/>
@@ -1070,7 +1073,7 @@
         </w:tc>
         <w:tc>
           <w:tcPr>
-            <w:tcW w:w="1119" w:type="dxa"/>
+            <w:tcW w:w="1077" w:type="dxa"/>
             <w:tcBorders/>
             <w:shd w:fill="auto" w:val="clear"/>
             <w:vAlign w:val="center"/>
@@ -1137,7 +1140,7 @@
         </w:tc>
         <w:tc>
           <w:tcPr>
-            <w:tcW w:w="1219" w:type="dxa"/>
+            <w:tcW w:w="1174" w:type="dxa"/>
             <w:tcBorders/>
             <w:shd w:fill="auto" w:val="clear"/>
             <w:vAlign w:val="center"/>
@@ -1237,7 +1240,7 @@
         </w:tc>
         <w:tc>
           <w:tcPr>
-            <w:tcW w:w="1584" w:type="dxa"/>
+            <w:tcW w:w="1583" w:type="dxa"/>
             <w:tcBorders/>
             <w:shd w:fill="auto" w:val="clear"/>
             <w:vAlign w:val="center"/>
@@ -1292,7 +1295,7 @@
         </w:trPr>
         <w:tc>
           <w:tcPr>
-            <w:tcW w:w="1755" w:type="dxa"/>
+            <w:tcW w:w="1928" w:type="dxa"/>
             <w:tcBorders>
               <w:top w:val="nil"/>
               <w:bottom w:val="nil"/>
@@ -1325,7 +1328,7 @@
         </w:tc>
         <w:tc>
           <w:tcPr>
-            <w:tcW w:w="1431" w:type="dxa"/>
+            <w:tcW w:w="1332" w:type="dxa"/>
             <w:tcBorders>
               <w:top w:val="nil"/>
               <w:bottom w:val="nil"/>
@@ -1358,7 +1361,7 @@
         </w:tc>
         <w:tc>
           <w:tcPr>
-            <w:tcW w:w="1155" w:type="dxa"/>
+            <w:tcW w:w="1162" w:type="dxa"/>
             <w:tcBorders>
               <w:top w:val="nil"/>
               <w:bottom w:val="nil"/>
@@ -1391,7 +1394,7 @@
         </w:tc>
         <w:tc>
           <w:tcPr>
-            <w:tcW w:w="1155" w:type="dxa"/>
+            <w:tcW w:w="1162" w:type="dxa"/>
             <w:tcBorders>
               <w:top w:val="nil"/>
               <w:bottom w:val="nil"/>
@@ -1424,7 +1427,7 @@
         </w:tc>
         <w:tc>
           <w:tcPr>
-            <w:tcW w:w="1119" w:type="dxa"/>
+            <w:tcW w:w="1077" w:type="dxa"/>
             <w:tcBorders>
               <w:top w:val="nil"/>
               <w:bottom w:val="nil"/>
@@ -1457,7 +1460,7 @@
         </w:tc>
         <w:tc>
           <w:tcPr>
-            <w:tcW w:w="1219" w:type="dxa"/>
+            <w:tcW w:w="1174" w:type="dxa"/>
             <w:tcBorders>
               <w:top w:val="nil"/>
               <w:bottom w:val="nil"/>
@@ -1523,7 +1526,7 @@
         </w:tc>
         <w:tc>
           <w:tcPr>
-            <w:tcW w:w="1584" w:type="dxa"/>
+            <w:tcW w:w="1583" w:type="dxa"/>
             <w:tcBorders>
               <w:top w:val="nil"/>
               <w:left w:val="nil"/>
@@ -1603,7 +1606,7 @@
         </w:trPr>
         <w:tc>
           <w:tcPr>
-            <w:tcW w:w="1755" w:type="dxa"/>
+            <w:tcW w:w="1928" w:type="dxa"/>
             <w:tcBorders>
               <w:top w:val="nil"/>
               <w:bottom w:val="nil"/>
@@ -1635,7 +1638,7 @@
         </w:tc>
         <w:tc>
           <w:tcPr>
-            <w:tcW w:w="1431" w:type="dxa"/>
+            <w:tcW w:w="1332" w:type="dxa"/>
             <w:tcBorders>
               <w:top w:val="nil"/>
               <w:left w:val="nil"/>
@@ -1670,7 +1673,7 @@
         </w:tc>
         <w:tc>
           <w:tcPr>
-            <w:tcW w:w="1155" w:type="dxa"/>
+            <w:tcW w:w="1162" w:type="dxa"/>
             <w:tcBorders>
               <w:top w:val="nil"/>
               <w:left w:val="nil"/>
@@ -1720,7 +1723,7 @@
         </w:tc>
         <w:tc>
           <w:tcPr>
-            <w:tcW w:w="1155" w:type="dxa"/>
+            <w:tcW w:w="1162" w:type="dxa"/>
             <w:tcBorders>
               <w:top w:val="nil"/>
               <w:left w:val="nil"/>
@@ -1770,7 +1773,7 @@
         </w:tc>
         <w:tc>
           <w:tcPr>
-            <w:tcW w:w="1119" w:type="dxa"/>
+            <w:tcW w:w="1077" w:type="dxa"/>
             <w:tcBorders>
               <w:top w:val="nil"/>
               <w:left w:val="nil"/>
@@ -1820,7 +1823,7 @@
         </w:tc>
         <w:tc>
           <w:tcPr>
-            <w:tcW w:w="1219" w:type="dxa"/>
+            <w:tcW w:w="1174" w:type="dxa"/>
             <w:tcBorders>
               <w:top w:val="nil"/>
               <w:left w:val="nil"/>
@@ -1920,7 +1923,7 @@
         </w:tc>
         <w:tc>
           <w:tcPr>
-            <w:tcW w:w="1584" w:type="dxa"/>
+            <w:tcW w:w="1583" w:type="dxa"/>
             <w:tcBorders>
               <w:top w:val="nil"/>
               <w:left w:val="nil"/>
@@ -2021,7 +2024,7 @@
         </w:trPr>
         <w:tc>
           <w:tcPr>
-            <w:tcW w:w="1755" w:type="dxa"/>
+            <w:tcW w:w="1928" w:type="dxa"/>
             <w:tcBorders>
               <w:top w:val="nil"/>
               <w:bottom w:val="nil"/>
@@ -2276,7 +2279,7 @@
         </w:tc>
         <w:tc>
           <w:tcPr>
-            <w:tcW w:w="1431" w:type="dxa"/>
+            <w:tcW w:w="1332" w:type="dxa"/>
             <w:tcBorders>
               <w:top w:val="nil"/>
               <w:left w:val="nil"/>
@@ -2311,7 +2314,7 @@
         </w:tc>
         <w:tc>
           <w:tcPr>
-            <w:tcW w:w="1155" w:type="dxa"/>
+            <w:tcW w:w="1162" w:type="dxa"/>
             <w:tcBorders>
               <w:top w:val="nil"/>
               <w:left w:val="nil"/>
@@ -2338,7 +2341,7 @@
         </w:tc>
         <w:tc>
           <w:tcPr>
-            <w:tcW w:w="1155" w:type="dxa"/>
+            <w:tcW w:w="1162" w:type="dxa"/>
             <w:tcBorders>
               <w:top w:val="nil"/>
               <w:left w:val="nil"/>
@@ -2373,7 +2376,7 @@
         </w:tc>
         <w:tc>
           <w:tcPr>
-            <w:tcW w:w="1119" w:type="dxa"/>
+            <w:tcW w:w="1077" w:type="dxa"/>
             <w:tcBorders>
               <w:top w:val="nil"/>
               <w:left w:val="nil"/>
@@ -2408,7 +2411,7 @@
         </w:tc>
         <w:tc>
           <w:tcPr>
-            <w:tcW w:w="1219" w:type="dxa"/>
+            <w:tcW w:w="1174" w:type="dxa"/>
             <w:tcBorders>
               <w:top w:val="nil"/>
               <w:left w:val="nil"/>
@@ -2478,7 +2481,7 @@
         </w:tc>
         <w:tc>
           <w:tcPr>
-            <w:tcW w:w="1584" w:type="dxa"/>
+            <w:tcW w:w="1583" w:type="dxa"/>
             <w:tcBorders>
               <w:top w:val="nil"/>
               <w:left w:val="nil"/>
@@ -2936,91 +2939,91 @@
         </w:trPr>
         <w:tc>
           <w:tcPr>
-            <w:tcW w:w="1755" w:type="dxa"/>
-            <w:tcBorders/>
-            <w:shd w:fill="auto" w:val="clear"/>
-            <w:vAlign w:val="center"/>
-          </w:tcPr>
-          <w:p>
-            <w:pPr>
-              <w:pStyle w:val="Normal"/>
-              <w:spacing w:lineRule="auto" w:line="240" w:before="0" w:after="0"/>
-              <w:rPr/>
-            </w:pPr>
-            <w:r>
-              <w:rPr>
-                <w:rFonts w:cs="Times New Roman" w:ascii="Times New Roman" w:hAnsi="Times New Roman"/>
-                <w:b/>
-                <w:sz w:val="20"/>
-                <w:szCs w:val="20"/>
-              </w:rPr>
-              <w:t xml:space="preserve">Juros: </w:t>
-            </w:r>
-          </w:p>
-        </w:tc>
-        <w:tc>
-          <w:tcPr>
-            <w:tcW w:w="1431" w:type="dxa"/>
-            <w:tcBorders/>
-            <w:shd w:fill="auto" w:val="clear"/>
-            <w:vAlign w:val="center"/>
-          </w:tcPr>
-          <w:p>
-            <w:pPr>
-              <w:pStyle w:val="Normal"/>
-              <w:spacing w:lineRule="auto" w:line="240" w:before="0" w:after="0"/>
-              <w:jc w:val="center"/>
-              <w:rPr>
-                <w:rFonts w:ascii="Times New Roman" w:hAnsi="Times New Roman" w:cs="Times New Roman"/>
-                <w:b/>
-                <w:b/>
-                <w:sz w:val="20"/>
-                <w:szCs w:val="20"/>
-              </w:rPr>
-            </w:pPr>
-            <w:r>
-              <w:rPr>
-                <w:rFonts w:cs="Times New Roman" w:ascii="Times New Roman" w:hAnsi="Times New Roman"/>
-                <w:b/>
-                <w:sz w:val="20"/>
-                <w:szCs w:val="20"/>
-              </w:rPr>
-            </w:r>
-          </w:p>
-        </w:tc>
-        <w:tc>
-          <w:tcPr>
-            <w:tcW w:w="1155" w:type="dxa"/>
-            <w:tcBorders/>
-            <w:shd w:fill="auto" w:val="clear"/>
-            <w:vAlign w:val="center"/>
-          </w:tcPr>
-          <w:p>
-            <w:pPr>
-              <w:pStyle w:val="Normal"/>
-              <w:spacing w:lineRule="auto" w:line="240" w:before="0" w:after="0"/>
-              <w:jc w:val="center"/>
-              <w:rPr>
-                <w:rFonts w:ascii="Times New Roman" w:hAnsi="Times New Roman" w:cs="Times New Roman"/>
-                <w:b/>
-                <w:b/>
-                <w:sz w:val="20"/>
-                <w:szCs w:val="20"/>
-              </w:rPr>
-            </w:pPr>
-            <w:r>
-              <w:rPr>
-                <w:rFonts w:cs="Times New Roman" w:ascii="Times New Roman" w:hAnsi="Times New Roman"/>
-                <w:b/>
-                <w:sz w:val="20"/>
-                <w:szCs w:val="20"/>
-              </w:rPr>
-            </w:r>
-          </w:p>
-        </w:tc>
-        <w:tc>
-          <w:tcPr>
-            <w:tcW w:w="1155" w:type="dxa"/>
+            <w:tcW w:w="1928" w:type="dxa"/>
+            <w:tcBorders/>
+            <w:shd w:fill="auto" w:val="clear"/>
+            <w:vAlign w:val="center"/>
+          </w:tcPr>
+          <w:p>
+            <w:pPr>
+              <w:pStyle w:val="Normal"/>
+              <w:spacing w:lineRule="auto" w:line="240" w:before="0" w:after="0"/>
+              <w:rPr/>
+            </w:pPr>
+            <w:r>
+              <w:rPr>
+                <w:rFonts w:cs="Times New Roman" w:ascii="Times New Roman" w:hAnsi="Times New Roman"/>
+                <w:b/>
+                <w:sz w:val="20"/>
+                <w:szCs w:val="20"/>
+              </w:rPr>
+              <w:t xml:space="preserve">Multa: </w:t>
+            </w:r>
+          </w:p>
+        </w:tc>
+        <w:tc>
+          <w:tcPr>
+            <w:tcW w:w="1332" w:type="dxa"/>
+            <w:tcBorders/>
+            <w:shd w:fill="auto" w:val="clear"/>
+            <w:vAlign w:val="center"/>
+          </w:tcPr>
+          <w:p>
+            <w:pPr>
+              <w:pStyle w:val="Normal"/>
+              <w:spacing w:lineRule="auto" w:line="240" w:before="0" w:after="0"/>
+              <w:jc w:val="center"/>
+              <w:rPr>
+                <w:rFonts w:ascii="Times New Roman" w:hAnsi="Times New Roman" w:cs="Times New Roman"/>
+                <w:b/>
+                <w:b/>
+                <w:sz w:val="20"/>
+                <w:szCs w:val="20"/>
+              </w:rPr>
+            </w:pPr>
+            <w:r>
+              <w:rPr>
+                <w:rFonts w:cs="Times New Roman" w:ascii="Times New Roman" w:hAnsi="Times New Roman"/>
+                <w:b/>
+                <w:sz w:val="20"/>
+                <w:szCs w:val="20"/>
+              </w:rPr>
+            </w:r>
+          </w:p>
+        </w:tc>
+        <w:tc>
+          <w:tcPr>
+            <w:tcW w:w="1162" w:type="dxa"/>
+            <w:tcBorders/>
+            <w:shd w:fill="auto" w:val="clear"/>
+            <w:vAlign w:val="center"/>
+          </w:tcPr>
+          <w:p>
+            <w:pPr>
+              <w:pStyle w:val="Normal"/>
+              <w:spacing w:lineRule="auto" w:line="240" w:before="0" w:after="0"/>
+              <w:jc w:val="center"/>
+              <w:rPr>
+                <w:rFonts w:ascii="Times New Roman" w:hAnsi="Times New Roman" w:cs="Times New Roman"/>
+                <w:b/>
+                <w:b/>
+                <w:sz w:val="20"/>
+                <w:szCs w:val="20"/>
+              </w:rPr>
+            </w:pPr>
+            <w:r>
+              <w:rPr>
+                <w:rFonts w:cs="Times New Roman" w:ascii="Times New Roman" w:hAnsi="Times New Roman"/>
+                <w:b/>
+                <w:sz w:val="20"/>
+                <w:szCs w:val="20"/>
+              </w:rPr>
+            </w:r>
+          </w:p>
+        </w:tc>
+        <w:tc>
+          <w:tcPr>
+            <w:tcW w:w="1162" w:type="dxa"/>
             <w:tcBorders/>
             <w:shd w:fill="auto" w:val="clear"/>
             <w:vAlign w:val="center"/>
@@ -3052,7 +3055,7 @@
         </w:tc>
         <w:tc>
           <w:tcPr>
-            <w:tcW w:w="1119" w:type="dxa"/>
+            <w:tcW w:w="1077" w:type="dxa"/>
             <w:tcBorders/>
             <w:shd w:fill="auto" w:val="clear"/>
             <w:vAlign w:val="center"/>
@@ -3084,7 +3087,7 @@
         </w:tc>
         <w:tc>
           <w:tcPr>
-            <w:tcW w:w="1219" w:type="dxa"/>
+            <w:tcW w:w="1174" w:type="dxa"/>
             <w:tcBorders/>
             <w:shd w:fill="auto" w:val="clear"/>
             <w:vAlign w:val="center"/>
@@ -3148,7 +3151,7 @@
         </w:tc>
         <w:tc>
           <w:tcPr>
-            <w:tcW w:w="1584" w:type="dxa"/>
+            <w:tcW w:w="1583" w:type="dxa"/>
             <w:tcBorders/>
             <w:shd w:fill="auto" w:val="clear"/>
             <w:vAlign w:val="center"/>
@@ -3167,25 +3170,7 @@
                 <w:sz w:val="20"/>
                 <w:szCs w:val="20"/>
               </w:rPr>
-              <w:t>***=factura.juro</w:t>
-            </w:r>
-            <w:r>
-              <w:rPr>
-                <w:rFonts w:cs="Times New Roman" w:ascii="Times New Roman" w:hAnsi="Times New Roman"/>
-                <w:color w:val="000000"/>
-                <w:sz w:val="20"/>
-                <w:szCs w:val="20"/>
-              </w:rPr>
-              <w:t>s</w:t>
-            </w:r>
-            <w:r>
-              <w:rPr>
-                <w:rFonts w:cs="Times New Roman" w:ascii="Times New Roman" w:hAnsi="Times New Roman"/>
-                <w:color w:val="000000"/>
-                <w:sz w:val="20"/>
-                <w:szCs w:val="20"/>
-              </w:rPr>
-              <w:t>***</w:t>
+              <w:t>***=factura.juros***</w:t>
             </w:r>
           </w:p>
         </w:tc>
@@ -3196,91 +3181,109 @@
         </w:trPr>
         <w:tc>
           <w:tcPr>
-            <w:tcW w:w="1755" w:type="dxa"/>
-            <w:tcBorders/>
-            <w:shd w:fill="auto" w:val="clear"/>
-            <w:vAlign w:val="center"/>
-          </w:tcPr>
-          <w:p>
-            <w:pPr>
-              <w:pStyle w:val="Normal"/>
-              <w:spacing w:lineRule="auto" w:line="240" w:before="0" w:after="0"/>
-              <w:rPr/>
-            </w:pPr>
-            <w:r>
-              <w:rPr>
-                <w:rFonts w:cs="Times New Roman" w:ascii="Times New Roman" w:hAnsi="Times New Roman"/>
-                <w:b/>
-                <w:sz w:val="20"/>
-                <w:szCs w:val="20"/>
-              </w:rPr>
-              <w:t>Total factura:</w:t>
-            </w:r>
-          </w:p>
-        </w:tc>
-        <w:tc>
-          <w:tcPr>
-            <w:tcW w:w="1431" w:type="dxa"/>
-            <w:tcBorders/>
-            <w:shd w:fill="auto" w:val="clear"/>
-            <w:vAlign w:val="center"/>
-          </w:tcPr>
-          <w:p>
-            <w:pPr>
-              <w:pStyle w:val="Normal"/>
-              <w:spacing w:lineRule="auto" w:line="240" w:before="0" w:after="0"/>
-              <w:jc w:val="center"/>
-              <w:rPr>
-                <w:rFonts w:ascii="Times New Roman" w:hAnsi="Times New Roman" w:cs="Times New Roman"/>
-                <w:b/>
-                <w:b/>
-                <w:sz w:val="20"/>
-                <w:szCs w:val="20"/>
-              </w:rPr>
-            </w:pPr>
-            <w:r>
-              <w:rPr>
-                <w:rFonts w:cs="Times New Roman" w:ascii="Times New Roman" w:hAnsi="Times New Roman"/>
-                <w:b/>
-                <w:sz w:val="20"/>
-                <w:szCs w:val="20"/>
-              </w:rPr>
-            </w:r>
-          </w:p>
-        </w:tc>
-        <w:tc>
-          <w:tcPr>
-            <w:tcW w:w="1155" w:type="dxa"/>
-            <w:tcBorders/>
-            <w:shd w:fill="auto" w:val="clear"/>
-            <w:vAlign w:val="center"/>
-          </w:tcPr>
-          <w:p>
-            <w:pPr>
-              <w:pStyle w:val="Normal"/>
-              <w:spacing w:lineRule="auto" w:line="240" w:before="0" w:after="0"/>
-              <w:jc w:val="center"/>
-              <w:rPr>
-                <w:rFonts w:ascii="Times New Roman" w:hAnsi="Times New Roman" w:cs="Times New Roman"/>
-                <w:b/>
-                <w:b/>
-                <w:sz w:val="20"/>
-                <w:szCs w:val="20"/>
-              </w:rPr>
-            </w:pPr>
-            <w:r>
-              <w:rPr>
-                <w:rFonts w:cs="Times New Roman" w:ascii="Times New Roman" w:hAnsi="Times New Roman"/>
-                <w:b/>
-                <w:sz w:val="20"/>
-                <w:szCs w:val="20"/>
-              </w:rPr>
-            </w:r>
-          </w:p>
-        </w:tc>
-        <w:tc>
-          <w:tcPr>
-            <w:tcW w:w="1155" w:type="dxa"/>
+            <w:tcW w:w="1928" w:type="dxa"/>
+            <w:tcBorders/>
+            <w:shd w:fill="auto" w:val="clear"/>
+            <w:vAlign w:val="center"/>
+          </w:tcPr>
+          <w:p>
+            <w:pPr>
+              <w:pStyle w:val="Normal"/>
+              <w:spacing w:lineRule="auto" w:line="240" w:before="0" w:after="0"/>
+              <w:rPr/>
+            </w:pPr>
+            <w:r>
+              <w:rPr>
+                <w:rFonts w:cs="Times New Roman" w:ascii="Times New Roman" w:hAnsi="Times New Roman"/>
+                <w:b/>
+                <w:sz w:val="20"/>
+                <w:szCs w:val="20"/>
+              </w:rPr>
+              <w:t>Total factura (M</w:t>
+            </w:r>
+            <w:r>
+              <w:rPr>
+                <w:rFonts w:cs="Times New Roman" w:ascii="Times New Roman" w:hAnsi="Times New Roman"/>
+                <w:b/>
+                <w:sz w:val="20"/>
+                <w:szCs w:val="20"/>
+              </w:rPr>
+              <w:t>T</w:t>
+            </w:r>
+            <w:r>
+              <w:rPr>
+                <w:rFonts w:cs="Times New Roman" w:ascii="Times New Roman" w:hAnsi="Times New Roman"/>
+                <w:b/>
+                <w:sz w:val="20"/>
+                <w:szCs w:val="20"/>
+              </w:rPr>
+              <w:t>):</w:t>
+            </w:r>
+          </w:p>
+        </w:tc>
+        <w:tc>
+          <w:tcPr>
+            <w:tcW w:w="1332" w:type="dxa"/>
+            <w:tcBorders/>
+            <w:shd w:fill="auto" w:val="clear"/>
+            <w:vAlign w:val="center"/>
+          </w:tcPr>
+          <w:p>
+            <w:pPr>
+              <w:pStyle w:val="Normal"/>
+              <w:spacing w:lineRule="auto" w:line="240" w:before="0" w:after="0"/>
+              <w:jc w:val="center"/>
+              <w:rPr>
+                <w:rFonts w:ascii="Times New Roman" w:hAnsi="Times New Roman" w:cs="Times New Roman"/>
+                <w:b/>
+                <w:b/>
+                <w:sz w:val="20"/>
+                <w:szCs w:val="20"/>
+              </w:rPr>
+            </w:pPr>
+            <w:r>
+              <w:rPr>
+                <w:rFonts w:cs="Times New Roman" w:ascii="Times New Roman" w:hAnsi="Times New Roman"/>
+                <w:b/>
+                <w:sz w:val="20"/>
+                <w:szCs w:val="20"/>
+              </w:rPr>
+            </w:r>
+          </w:p>
+        </w:tc>
+        <w:tc>
+          <w:tcPr>
+            <w:tcW w:w="1162" w:type="dxa"/>
+            <w:tcBorders/>
+            <w:shd w:fill="auto" w:val="clear"/>
+            <w:vAlign w:val="center"/>
+          </w:tcPr>
+          <w:p>
+            <w:pPr>
+              <w:pStyle w:val="Normal"/>
+              <w:spacing w:lineRule="auto" w:line="240" w:before="0" w:after="0"/>
+              <w:jc w:val="center"/>
+              <w:rPr>
+                <w:rFonts w:ascii="Times New Roman" w:hAnsi="Times New Roman" w:cs="Times New Roman"/>
+                <w:b/>
+                <w:b/>
+                <w:sz w:val="20"/>
+                <w:szCs w:val="20"/>
+              </w:rPr>
+            </w:pPr>
+            <w:r>
+              <w:rPr>
+                <w:rFonts w:cs="Times New Roman" w:ascii="Times New Roman" w:hAnsi="Times New Roman"/>
+                <w:b/>
+                <w:sz w:val="20"/>
+                <w:szCs w:val="20"/>
+              </w:rPr>
+            </w:r>
+          </w:p>
+        </w:tc>
+        <w:tc>
+          <w:tcPr>
+            <w:tcW w:w="1162" w:type="dxa"/>
             <w:tcBorders/>
             <w:shd w:fill="auto" w:val="clear"/>
             <w:vAlign w:val="center"/>
@@ -3312,7 +3315,7 @@
         </w:tc>
         <w:tc>
           <w:tcPr>
-            <w:tcW w:w="1119" w:type="dxa"/>
+            <w:tcW w:w="1077" w:type="dxa"/>
             <w:tcBorders/>
             <w:shd w:fill="auto" w:val="clear"/>
             <w:vAlign w:val="center"/>
@@ -3344,7 +3347,7 @@
         </w:tc>
         <w:tc>
           <w:tcPr>
-            <w:tcW w:w="1219" w:type="dxa"/>
+            <w:tcW w:w="1174" w:type="dxa"/>
             <w:tcBorders/>
             <w:shd w:fill="auto" w:val="clear"/>
             <w:vAlign w:val="center"/>
@@ -3408,7 +3411,7 @@
         </w:tc>
         <w:tc>
           <w:tcPr>
-            <w:tcW w:w="1584" w:type="dxa"/>
+            <w:tcW w:w="1583" w:type="dxa"/>
             <w:tcBorders/>
             <w:shd w:fill="auto" w:val="clear"/>
             <w:vAlign w:val="center"/>
@@ -3647,20 +3650,15 @@
               <w:pStyle w:val="Normal"/>
               <w:spacing w:lineRule="auto" w:line="240" w:before="0" w:after="0"/>
               <w:jc w:val="center"/>
-              <w:rPr>
-                <w:rFonts w:ascii="Times New Roman" w:hAnsi="Times New Roman" w:cs="Times New Roman"/>
-                <w:b/>
-                <w:b/>
-                <w:sz w:val="20"/>
-              </w:rPr>
-            </w:pPr>
-            <w:r>
-              <w:rPr>
-                <w:rFonts w:cs="Times New Roman" w:ascii="Times New Roman" w:hAnsi="Times New Roman"/>
-                <w:b/>
-                <w:sz w:val="20"/>
-              </w:rPr>
-              <w:t>BIC</w:t>
+              <w:rPr/>
+            </w:pPr>
+            <w:r>
+              <w:rPr>
+                <w:rFonts w:cs="Times New Roman" w:ascii="Times New Roman" w:hAnsi="Times New Roman"/>
+                <w:b/>
+                <w:sz w:val="20"/>
+              </w:rPr>
+              <w:t>Número de conta</w:t>
             </w:r>
           </w:p>
         </w:tc>
@@ -3728,20 +3726,15 @@
               <w:pStyle w:val="Normal"/>
               <w:spacing w:lineRule="auto" w:line="240" w:before="0" w:after="0"/>
               <w:jc w:val="center"/>
-              <w:rPr>
-                <w:rFonts w:ascii="Times New Roman" w:hAnsi="Times New Roman" w:cs="Times New Roman"/>
-                <w:b/>
-                <w:b/>
-                <w:sz w:val="20"/>
-              </w:rPr>
-            </w:pPr>
-            <w:r>
-              <w:rPr>
-                <w:rFonts w:cs="Times New Roman" w:ascii="Times New Roman" w:hAnsi="Times New Roman"/>
-                <w:b/>
-                <w:sz w:val="20"/>
-              </w:rPr>
-              <w:t>IBAN</w:t>
+              <w:rPr/>
+            </w:pPr>
+            <w:r>
+              <w:rPr>
+                <w:rFonts w:cs="Times New Roman" w:ascii="Times New Roman" w:hAnsi="Times New Roman"/>
+                <w:b/>
+                <w:sz w:val="20"/>
+              </w:rPr>
+              <w:t>IBAN (NIB)</w:t>
             </w:r>
           </w:p>
         </w:tc>

</xml_diff>